<commit_message>
Se agrego el documento de negocio a la carpeta Negocio
</commit_message>
<xml_diff>
--- a/Desarrollo/SHS/Requisitos/SHS-ER05.docx
+++ b/Desarrollo/SHS/Requisitos/SHS-ER05.docx
@@ -39,7 +39,7 @@
                     <pic:cNvPicPr preferRelativeResize="0"/>
                   </pic:nvPicPr>
                   <pic:blipFill>
-                    <a:blip r:embed="rId6"/>
+                    <a:blip r:embed="rId8"/>
                     <a:srcRect/>
                     <a:stretch>
                       <a:fillRect/>
@@ -168,7 +168,25 @@
           <w:sz w:val="44"/>
           <w:szCs w:val="44"/>
         </w:rPr>
-        <w:t xml:space="preserve">Especificación de Caso de Uso: </w:t>
+        <w:t>Especificación de</w:t>
+      </w:r>
+      <w:r>
+        <w:rPr>
+          <w:b/>
+          <w:color w:val="000000"/>
+          <w:sz w:val="44"/>
+          <w:szCs w:val="44"/>
+        </w:rPr>
+        <w:t>l requisito</w:t>
+      </w:r>
+      <w:r>
+        <w:rPr>
+          <w:b/>
+          <w:color w:val="000000"/>
+          <w:sz w:val="44"/>
+          <w:szCs w:val="44"/>
+        </w:rPr>
+        <w:t xml:space="preserve">: </w:t>
       </w:r>
       <w:r>
         <w:rPr>
@@ -1137,6 +1155,10 @@
     <w:sdt>
       <w:sdtPr>
         <w:rPr>
+          <w:rFonts w:ascii="Times New Roman" w:eastAsia="Times New Roman" w:hAnsi="Times New Roman" w:cs="Times New Roman"/>
+          <w:color w:val="auto"/>
+          <w:sz w:val="24"/>
+          <w:szCs w:val="24"/>
           <w:lang w:val="es-ES"/>
         </w:rPr>
         <w:id w:val="-1512064287"/>
@@ -1147,12 +1169,8 @@
       </w:sdtPr>
       <w:sdtEndPr>
         <w:rPr>
-          <w:rFonts w:ascii="Times New Roman" w:eastAsia="Times New Roman" w:hAnsi="Times New Roman" w:cs="Times New Roman"/>
           <w:b/>
           <w:bCs/>
-          <w:color w:val="auto"/>
-          <w:sz w:val="24"/>
-          <w:szCs w:val="24"/>
         </w:rPr>
       </w:sdtEndPr>
       <w:sdtContent>
@@ -1260,7 +1278,7 @@
                 <w:noProof/>
                 <w:webHidden/>
               </w:rPr>
-              <w:t>3</w:t>
+              <w:t>4</w:t>
             </w:r>
             <w:r>
               <w:rPr>
@@ -1342,7 +1360,7 @@
                 <w:noProof/>
                 <w:webHidden/>
               </w:rPr>
-              <w:t>3</w:t>
+              <w:t>4</w:t>
             </w:r>
             <w:r>
               <w:rPr>
@@ -1424,7 +1442,7 @@
                 <w:noProof/>
                 <w:webHidden/>
               </w:rPr>
-              <w:t>3</w:t>
+              <w:t>4</w:t>
             </w:r>
             <w:r>
               <w:rPr>
@@ -1506,7 +1524,7 @@
                 <w:noProof/>
                 <w:webHidden/>
               </w:rPr>
-              <w:t>3</w:t>
+              <w:t>4</w:t>
             </w:r>
             <w:r>
               <w:rPr>
@@ -1588,7 +1606,7 @@
                 <w:noProof/>
                 <w:webHidden/>
               </w:rPr>
-              <w:t>4</w:t>
+              <w:t>5</w:t>
             </w:r>
             <w:r>
               <w:rPr>
@@ -1670,7 +1688,7 @@
                 <w:noProof/>
                 <w:webHidden/>
               </w:rPr>
-              <w:t>4</w:t>
+              <w:t>5</w:t>
             </w:r>
             <w:r>
               <w:rPr>
@@ -1752,7 +1770,7 @@
                 <w:noProof/>
                 <w:webHidden/>
               </w:rPr>
-              <w:t>5</w:t>
+              <w:t>6</w:t>
             </w:r>
             <w:r>
               <w:rPr>
@@ -1834,7 +1852,7 @@
                 <w:noProof/>
                 <w:webHidden/>
               </w:rPr>
-              <w:t>5</w:t>
+              <w:t>6</w:t>
             </w:r>
             <w:r>
               <w:rPr>
@@ -1916,7 +1934,7 @@
                 <w:noProof/>
                 <w:webHidden/>
               </w:rPr>
-              <w:t>5</w:t>
+              <w:t>6</w:t>
             </w:r>
             <w:r>
               <w:rPr>
@@ -1998,7 +2016,7 @@
                 <w:noProof/>
                 <w:webHidden/>
               </w:rPr>
-              <w:t>5</w:t>
+              <w:t>6</w:t>
             </w:r>
             <w:r>
               <w:rPr>
@@ -2080,7 +2098,7 @@
                 <w:noProof/>
                 <w:webHidden/>
               </w:rPr>
-              <w:t>5</w:t>
+              <w:t>6</w:t>
             </w:r>
             <w:r>
               <w:rPr>
@@ -2162,7 +2180,7 @@
                 <w:noProof/>
                 <w:webHidden/>
               </w:rPr>
-              <w:t>5</w:t>
+              <w:t>6</w:t>
             </w:r>
             <w:r>
               <w:rPr>
@@ -2244,7 +2262,7 @@
                 <w:noProof/>
                 <w:webHidden/>
               </w:rPr>
-              <w:t>5</w:t>
+              <w:t>6</w:t>
             </w:r>
             <w:r>
               <w:rPr>
@@ -2326,7 +2344,7 @@
                 <w:noProof/>
                 <w:webHidden/>
               </w:rPr>
-              <w:t>6</w:t>
+              <w:t>7</w:t>
             </w:r>
             <w:r>
               <w:rPr>
@@ -2408,7 +2426,7 @@
                 <w:noProof/>
                 <w:webHidden/>
               </w:rPr>
-              <w:t>6</w:t>
+              <w:t>7</w:t>
             </w:r>
             <w:r>
               <w:rPr>
@@ -2490,7 +2508,7 @@
                 <w:noProof/>
                 <w:webHidden/>
               </w:rPr>
-              <w:t>6</w:t>
+              <w:t>8</w:t>
             </w:r>
             <w:r>
               <w:rPr>
@@ -2572,7 +2590,7 @@
                 <w:noProof/>
                 <w:webHidden/>
               </w:rPr>
-              <w:t>7</w:t>
+              <w:t>8</w:t>
             </w:r>
             <w:r>
               <w:rPr>
@@ -2926,7 +2944,7 @@
         </w:rPr>
         <w:t xml:space="preserve"> puede ser</w:t>
       </w:r>
-      <w:hyperlink r:id="rId7" w:history="1">
+      <w:hyperlink r:id="rId9" w:history="1">
         <w:r>
           <w:rPr>
             <w:color w:val="000000"/>
@@ -2941,7 +2959,7 @@
         </w:rPr>
         <w:t xml:space="preserve"> o</w:t>
       </w:r>
-      <w:hyperlink r:id="rId8" w:history="1">
+      <w:hyperlink r:id="rId10" w:history="1">
         <w:r>
           <w:rPr>
             <w:color w:val="000000"/>
@@ -2971,7 +2989,7 @@
         </w:rPr>
         <w:t>Todos los sistemas tienen composición, estructura y entorno, pero sólo los sistemas materiales tienen mecanismos (o procesos), y solo algunos sistemas materiales tienen</w:t>
       </w:r>
-      <w:hyperlink r:id="rId9" w:history="1">
+      <w:hyperlink r:id="rId11" w:history="1">
         <w:r>
           <w:rPr>
             <w:color w:val="000000"/>
@@ -2995,6 +3013,9 @@
     <w:p>
       <w:pPr>
         <w:spacing w:before="0" w:after="0" w:line="276" w:lineRule="auto"/>
+        <w:rPr>
+          <w:color w:val="000000"/>
+        </w:rPr>
       </w:pPr>
       <w:r>
         <w:rPr>
@@ -3010,7 +3031,7 @@
         </w:rPr>
         <w:t>Es un sistema que permite almacenar y procesar</w:t>
       </w:r>
-      <w:hyperlink r:id="rId10" w:history="1">
+      <w:hyperlink r:id="rId12" w:history="1">
         <w:r>
           <w:rPr>
             <w:color w:val="000000"/>
@@ -3028,6 +3049,51 @@
     </w:p>
     <w:p>
       <w:pPr>
+        <w:spacing w:before="0" w:after="0" w:line="276" w:lineRule="auto"/>
+        <w:rPr>
+          <w:color w:val="000000"/>
+        </w:rPr>
+      </w:pPr>
+    </w:p>
+    <w:p>
+      <w:pPr>
+        <w:spacing w:before="0" w:after="0" w:line="276" w:lineRule="auto"/>
+        <w:rPr>
+          <w:color w:val="000000"/>
+        </w:rPr>
+      </w:pPr>
+    </w:p>
+    <w:p>
+      <w:pPr>
+        <w:spacing w:before="0" w:after="0" w:line="276" w:lineRule="auto"/>
+        <w:rPr>
+          <w:color w:val="000000"/>
+        </w:rPr>
+      </w:pPr>
+    </w:p>
+    <w:p>
+      <w:pPr>
+        <w:spacing w:before="0" w:after="0" w:line="276" w:lineRule="auto"/>
+        <w:rPr>
+          <w:color w:val="000000"/>
+        </w:rPr>
+      </w:pPr>
+    </w:p>
+    <w:p>
+      <w:pPr>
+        <w:spacing w:before="0" w:after="0" w:line="276" w:lineRule="auto"/>
+        <w:rPr>
+          <w:color w:val="000000"/>
+        </w:rPr>
+      </w:pPr>
+    </w:p>
+    <w:p>
+      <w:pPr>
+        <w:spacing w:before="0" w:after="0" w:line="276" w:lineRule="auto"/>
+      </w:pPr>
+    </w:p>
+    <w:p>
+      <w:pPr>
         <w:pStyle w:val="Ttulo2"/>
         <w:numPr>
           <w:ilvl w:val="1"/>
@@ -3037,6 +3103,7 @@
       </w:pPr>
       <w:bookmarkStart w:id="7" w:name="_Toc58363170"/>
       <w:r>
+        <w:lastRenderedPageBreak/>
         <w:t>Referencias</w:t>
       </w:r>
       <w:bookmarkEnd w:id="7"/>
@@ -3082,7 +3149,6 @@
       </w:pPr>
       <w:bookmarkStart w:id="8" w:name="_Toc58363171"/>
       <w:r>
-        <w:lastRenderedPageBreak/>
         <w:t>Resumen</w:t>
       </w:r>
       <w:bookmarkEnd w:id="8"/>
@@ -3121,6 +3187,7 @@
         <w:spacing w:line="276" w:lineRule="auto"/>
       </w:pPr>
       <w:bookmarkStart w:id="9" w:name="_Toc58363172"/>
+      <w:bookmarkStart w:id="10" w:name="_Hlk58393809"/>
       <w:r>
         <w:lastRenderedPageBreak/>
         <w:t>Visualización de los Servicios en Portada</w:t>
@@ -3136,11 +3203,12 @@
         </w:numPr>
         <w:spacing w:line="276" w:lineRule="auto"/>
       </w:pPr>
-      <w:bookmarkStart w:id="10" w:name="_Toc58363173"/>
+      <w:bookmarkStart w:id="11" w:name="_Toc58363173"/>
+      <w:bookmarkEnd w:id="10"/>
       <w:r>
         <w:t>Diagramas de casos de uso:</w:t>
       </w:r>
-      <w:bookmarkEnd w:id="10"/>
+      <w:bookmarkEnd w:id="11"/>
     </w:p>
     <w:p>
       <w:pPr>
@@ -3153,8 +3221,6 @@
           <w:szCs w:val="28"/>
         </w:rPr>
       </w:pPr>
-      <w:bookmarkStart w:id="11" w:name="_heading=h.ww43n5orkv59" w:colFirst="0" w:colLast="0"/>
-      <w:bookmarkEnd w:id="11"/>
       <w:r>
         <w:rPr>
           <w:b/>
@@ -3163,9 +3229,25 @@
           <w:szCs w:val="28"/>
         </w:rPr>
         <w:drawing>
-          <wp:inline distT="114300" distB="114300" distL="114300" distR="114300" wp14:anchorId="7B426B5E" wp14:editId="3E1DF0A1">
+          <wp:anchor distT="0" distB="0" distL="114300" distR="114300" simplePos="0" relativeHeight="251659264" behindDoc="1" locked="0" layoutInCell="1" allowOverlap="1" wp14:anchorId="7B426B5E" wp14:editId="136C6A77">
+            <wp:simplePos x="0" y="0"/>
+            <wp:positionH relativeFrom="margin">
+              <wp:align>center</wp:align>
+            </wp:positionH>
+            <wp:positionV relativeFrom="paragraph">
+              <wp:posOffset>147955</wp:posOffset>
+            </wp:positionV>
             <wp:extent cx="3925725" cy="2058610"/>
             <wp:effectExtent l="0" t="0" r="0" b="0"/>
+            <wp:wrapTight wrapText="bothSides">
+              <wp:wrapPolygon edited="0">
+                <wp:start x="0" y="0"/>
+                <wp:lineTo x="0" y="21393"/>
+                <wp:lineTo x="21488" y="21393"/>
+                <wp:lineTo x="21488" y="0"/>
+                <wp:lineTo x="0" y="0"/>
+              </wp:wrapPolygon>
+            </wp:wrapTight>
             <wp:docPr id="39" name="image1.jpg"/>
             <wp:cNvGraphicFramePr/>
             <a:graphic xmlns:a="http://schemas.openxmlformats.org/drawingml/2006/main">
@@ -3176,7 +3258,13 @@
                     <pic:cNvPicPr preferRelativeResize="0"/>
                   </pic:nvPicPr>
                   <pic:blipFill>
-                    <a:blip r:embed="rId11"/>
+                    <a:blip r:embed="rId13" cstate="print">
+                      <a:extLst>
+                        <a:ext uri="{28A0092B-C50C-407E-A947-70E740481C1C}">
+                          <a14:useLocalDpi xmlns:a14="http://schemas.microsoft.com/office/drawing/2010/main" val="0"/>
+                        </a:ext>
+                      </a:extLst>
+                    </a:blip>
                     <a:srcRect l="18081" t="12767" r="9214" b="57754"/>
                     <a:stretch>
                       <a:fillRect/>
@@ -3195,8 +3283,92 @@
                 </pic:pic>
               </a:graphicData>
             </a:graphic>
-          </wp:inline>
+            <wp14:sizeRelH relativeFrom="page">
+              <wp14:pctWidth>0</wp14:pctWidth>
+            </wp14:sizeRelH>
+            <wp14:sizeRelV relativeFrom="page">
+              <wp14:pctHeight>0</wp14:pctHeight>
+            </wp14:sizeRelV>
+          </wp:anchor>
         </w:drawing>
+      </w:r>
+    </w:p>
+    <w:p>
+      <w:pPr>
+        <w:keepNext/>
+        <w:spacing w:before="360" w:after="360" w:line="276" w:lineRule="auto"/>
+        <w:jc w:val="center"/>
+        <w:rPr>
+          <w:b/>
+          <w:sz w:val="28"/>
+          <w:szCs w:val="28"/>
+        </w:rPr>
+      </w:pPr>
+    </w:p>
+    <w:p>
+      <w:pPr>
+        <w:keepNext/>
+        <w:spacing w:before="360" w:after="360" w:line="276" w:lineRule="auto"/>
+        <w:jc w:val="center"/>
+        <w:rPr>
+          <w:b/>
+          <w:sz w:val="28"/>
+          <w:szCs w:val="28"/>
+        </w:rPr>
+      </w:pPr>
+    </w:p>
+    <w:p>
+      <w:pPr>
+        <w:keepNext/>
+        <w:spacing w:before="360" w:after="360" w:line="276" w:lineRule="auto"/>
+        <w:rPr>
+          <w:b/>
+          <w:sz w:val="28"/>
+          <w:szCs w:val="28"/>
+        </w:rPr>
+      </w:pPr>
+    </w:p>
+    <w:p>
+      <w:pPr>
+        <w:keepNext/>
+        <w:spacing w:before="360" w:after="360" w:line="276" w:lineRule="auto"/>
+        <w:rPr>
+          <w:b/>
+          <w:sz w:val="28"/>
+          <w:szCs w:val="28"/>
+        </w:rPr>
+      </w:pPr>
+    </w:p>
+    <w:p>
+      <w:pPr>
+        <w:keepNext/>
+        <w:spacing w:before="360" w:after="360" w:line="276" w:lineRule="auto"/>
+        <w:jc w:val="center"/>
+        <w:rPr>
+          <w:b/>
+          <w:sz w:val="28"/>
+          <w:szCs w:val="28"/>
+        </w:rPr>
+      </w:pPr>
+      <w:bookmarkStart w:id="12" w:name="_Hlk58393559"/>
+      <w:r>
+        <w:rPr>
+          <w:b/>
+        </w:rPr>
+        <w:t xml:space="preserve">Figura 1. </w:t>
+      </w:r>
+      <w:bookmarkEnd w:id="12"/>
+      <w:r>
+        <w:rPr>
+          <w:b/>
+        </w:rPr>
+        <w:t xml:space="preserve">Caso de uso: </w:t>
+      </w:r>
+      <w:r>
+        <w:rPr>
+          <w:b/>
+        </w:rPr>
+        <w:t>Visualización de los Servicios en Portada</w:t>
       </w:r>
     </w:p>
     <w:p>
@@ -3208,11 +3380,11 @@
         </w:numPr>
         <w:spacing w:line="276" w:lineRule="auto"/>
       </w:pPr>
-      <w:bookmarkStart w:id="12" w:name="_Toc58363174"/>
+      <w:bookmarkStart w:id="13" w:name="_Toc58363174"/>
       <w:r>
         <w:t>Descripción:</w:t>
       </w:r>
-      <w:bookmarkEnd w:id="12"/>
+      <w:bookmarkEnd w:id="13"/>
     </w:p>
     <w:p>
       <w:pPr>
@@ -3220,8 +3392,8 @@
         <w:spacing w:before="360" w:after="360" w:line="276" w:lineRule="auto"/>
         <w:jc w:val="left"/>
       </w:pPr>
-      <w:bookmarkStart w:id="13" w:name="_heading=h.27quwnhikhg3" w:colFirst="0" w:colLast="0"/>
-      <w:bookmarkEnd w:id="13"/>
+      <w:bookmarkStart w:id="14" w:name="_heading=h.27quwnhikhg3" w:colFirst="0" w:colLast="0"/>
+      <w:bookmarkEnd w:id="14"/>
       <w:r>
         <w:t>Esta funcionalidad permitirá al usuario poder visualizar los servicios técnicos que serán visualizados en la portada principal de nuestro aplicativo web.</w:t>
       </w:r>
@@ -3235,14 +3407,11 @@
         </w:numPr>
         <w:spacing w:line="276" w:lineRule="auto"/>
       </w:pPr>
-      <w:bookmarkStart w:id="14" w:name="_Toc58363175"/>
-      <w:r>
-        <w:t>A</w:t>
-      </w:r>
-      <w:r>
-        <w:t>ctores:</w:t>
-      </w:r>
-      <w:bookmarkEnd w:id="14"/>
+      <w:bookmarkStart w:id="15" w:name="_Toc58363175"/>
+      <w:r>
+        <w:t>Actores:</w:t>
+      </w:r>
+      <w:bookmarkEnd w:id="15"/>
     </w:p>
     <w:p>
       <w:pPr>
@@ -3254,8 +3423,8 @@
         <w:spacing w:after="0" w:line="276" w:lineRule="auto"/>
         <w:jc w:val="left"/>
       </w:pPr>
-      <w:bookmarkStart w:id="15" w:name="_heading=h.2scjgfu3dlf3" w:colFirst="0" w:colLast="0"/>
-      <w:bookmarkEnd w:id="15"/>
+      <w:bookmarkStart w:id="16" w:name="_heading=h.2scjgfu3dlf3" w:colFirst="0" w:colLast="0"/>
+      <w:bookmarkEnd w:id="16"/>
       <w:r>
         <w:t xml:space="preserve">Usuario: Con este nombre se ha generalizado a cualquier usuario que utilice el sistema de venta y adquisición de servicios  </w:t>
       </w:r>
@@ -3270,8 +3439,8 @@
         <w:spacing w:before="0" w:after="0" w:line="276" w:lineRule="auto"/>
         <w:jc w:val="left"/>
       </w:pPr>
-      <w:bookmarkStart w:id="16" w:name="_heading=h.ktevymfzg1pp" w:colFirst="0" w:colLast="0"/>
-      <w:bookmarkEnd w:id="16"/>
+      <w:bookmarkStart w:id="17" w:name="_heading=h.ktevymfzg1pp" w:colFirst="0" w:colLast="0"/>
+      <w:bookmarkEnd w:id="17"/>
       <w:r>
         <w:t>SVA: Sistema de Venta y adquisición de servicios.</w:t>
       </w:r>
@@ -3285,11 +3454,11 @@
         </w:numPr>
         <w:spacing w:before="240" w:after="240" w:line="276" w:lineRule="auto"/>
       </w:pPr>
-      <w:bookmarkStart w:id="17" w:name="_Toc58363176"/>
+      <w:bookmarkStart w:id="18" w:name="_Toc58363176"/>
       <w:r>
         <w:t>Precondiciones:</w:t>
       </w:r>
-      <w:bookmarkEnd w:id="17"/>
+      <w:bookmarkEnd w:id="18"/>
     </w:p>
     <w:p>
       <w:pPr>
@@ -3300,17 +3469,14 @@
         </w:numPr>
         <w:spacing w:before="240" w:after="0" w:line="276" w:lineRule="auto"/>
       </w:pPr>
-      <w:bookmarkStart w:id="18" w:name="_heading=h.3pbmmgv085i" w:colFirst="0" w:colLast="0"/>
-      <w:bookmarkEnd w:id="18"/>
+      <w:bookmarkStart w:id="19" w:name="_heading=h.3pbmmgv085i" w:colFirst="0" w:colLast="0"/>
+      <w:bookmarkEnd w:id="19"/>
       <w:r>
         <w:t xml:space="preserve">El usuario debe haber ingresado a nuestro aplicativo web </w:t>
       </w:r>
       <w:proofErr w:type="spellStart"/>
       <w:r>
-        <w:t>ServiceH</w:t>
-      </w:r>
-      <w:r>
-        <w:t>ome</w:t>
+        <w:t>ServiceHome</w:t>
       </w:r>
       <w:proofErr w:type="spellEnd"/>
       <w:r>
@@ -3327,8 +3493,8 @@
         <w:spacing w:before="0" w:after="240" w:line="276" w:lineRule="auto"/>
         <w:jc w:val="left"/>
       </w:pPr>
-      <w:bookmarkStart w:id="19" w:name="_heading=h.whhpl2l3b1pt" w:colFirst="0" w:colLast="0"/>
-      <w:bookmarkEnd w:id="19"/>
+      <w:bookmarkStart w:id="20" w:name="_heading=h.whhpl2l3b1pt" w:colFirst="0" w:colLast="0"/>
+      <w:bookmarkEnd w:id="20"/>
       <w:r>
         <w:t>El sistema debe de tener registrado como mínimo 6 servicios técnicos en su base de datos.</w:t>
       </w:r>
@@ -3342,11 +3508,11 @@
         </w:numPr>
         <w:spacing w:before="240" w:after="240" w:line="276" w:lineRule="auto"/>
       </w:pPr>
-      <w:bookmarkStart w:id="20" w:name="_Toc58363177"/>
+      <w:bookmarkStart w:id="21" w:name="_Toc58363177"/>
       <w:r>
         <w:t>Postcondiciones:</w:t>
       </w:r>
-      <w:bookmarkEnd w:id="20"/>
+      <w:bookmarkEnd w:id="21"/>
     </w:p>
     <w:p>
       <w:pPr>
@@ -3358,8 +3524,8 @@
         <w:spacing w:before="240" w:after="240" w:line="276" w:lineRule="auto"/>
         <w:jc w:val="left"/>
       </w:pPr>
-      <w:bookmarkStart w:id="21" w:name="_heading=h.fhtlf42oybz9" w:colFirst="0" w:colLast="0"/>
-      <w:bookmarkEnd w:id="21"/>
+      <w:bookmarkStart w:id="22" w:name="_heading=h.fhtlf42oybz9" w:colFirst="0" w:colLast="0"/>
+      <w:bookmarkEnd w:id="22"/>
       <w:r>
         <w:t xml:space="preserve">El usuario puede visualizar los servicios técnicos registrados en el aplicativo web </w:t>
       </w:r>
@@ -3381,11 +3547,11 @@
         </w:numPr>
         <w:spacing w:before="240" w:after="240" w:line="276" w:lineRule="auto"/>
       </w:pPr>
-      <w:bookmarkStart w:id="22" w:name="_Toc58363178"/>
+      <w:bookmarkStart w:id="23" w:name="_Toc58363178"/>
       <w:r>
         <w:t>Flujo básico:</w:t>
       </w:r>
-      <w:bookmarkEnd w:id="22"/>
+      <w:bookmarkEnd w:id="23"/>
     </w:p>
     <w:p>
       <w:pPr>
@@ -3401,21 +3567,14 @@
           <w:szCs w:val="22"/>
         </w:rPr>
       </w:pPr>
-      <w:bookmarkStart w:id="23" w:name="_heading=h.hqqkeax2ill" w:colFirst="0" w:colLast="0"/>
-      <w:bookmarkEnd w:id="23"/>
+      <w:bookmarkStart w:id="24" w:name="_heading=h.hqqkeax2ill" w:colFirst="0" w:colLast="0"/>
+      <w:bookmarkEnd w:id="24"/>
       <w:r>
         <w:rPr>
           <w:sz w:val="22"/>
           <w:szCs w:val="22"/>
         </w:rPr>
-        <w:t>El usuario ingresa a</w:t>
-      </w:r>
-      <w:r>
-        <w:rPr>
-          <w:sz w:val="22"/>
-          <w:szCs w:val="22"/>
-        </w:rPr>
-        <w:t xml:space="preserve"> la portada del aplicativo web </w:t>
+        <w:t xml:space="preserve">El usuario ingresa a la portada del aplicativo web </w:t>
       </w:r>
       <w:proofErr w:type="spellStart"/>
       <w:r>
@@ -3444,8 +3603,8 @@
         <w:spacing w:before="0" w:after="0" w:line="276" w:lineRule="auto"/>
         <w:jc w:val="left"/>
       </w:pPr>
-      <w:bookmarkStart w:id="24" w:name="_heading=h.syzq0bz0mf3t" w:colFirst="0" w:colLast="0"/>
-      <w:bookmarkEnd w:id="24"/>
+      <w:bookmarkStart w:id="25" w:name="_heading=h.syzq0bz0mf3t" w:colFirst="0" w:colLast="0"/>
+      <w:bookmarkEnd w:id="25"/>
       <w:r>
         <w:rPr>
           <w:sz w:val="22"/>
@@ -3467,9 +3626,10 @@
         <w:spacing w:before="0" w:after="240" w:line="276" w:lineRule="auto"/>
         <w:jc w:val="left"/>
       </w:pPr>
-      <w:bookmarkStart w:id="25" w:name="_heading=h.l7umj04fbb3l" w:colFirst="0" w:colLast="0"/>
-      <w:bookmarkEnd w:id="25"/>
-      <w:r>
+      <w:bookmarkStart w:id="26" w:name="_heading=h.l7umj04fbb3l" w:colFirst="0" w:colLast="0"/>
+      <w:bookmarkEnd w:id="26"/>
+      <w:r>
+        <w:lastRenderedPageBreak/>
         <w:t>El usuario puede visualizar los servicios técnicos.</w:t>
       </w:r>
     </w:p>
@@ -3482,37 +3642,32 @@
         </w:numPr>
         <w:spacing w:before="240" w:after="240" w:line="276" w:lineRule="auto"/>
       </w:pPr>
-      <w:bookmarkStart w:id="26" w:name="_Toc58363179"/>
-      <w:r>
-        <w:lastRenderedPageBreak/>
-        <w:t>Diagramas de Actividades:</w:t>
-      </w:r>
-      <w:bookmarkEnd w:id="26"/>
-    </w:p>
-    <w:p>
-      <w:pPr>
-        <w:keepNext/>
-        <w:spacing w:before="240" w:after="240" w:line="276" w:lineRule="auto"/>
-        <w:jc w:val="left"/>
-        <w:rPr>
-          <w:b/>
-          <w:sz w:val="28"/>
-          <w:szCs w:val="28"/>
-        </w:rPr>
-      </w:pPr>
-      <w:bookmarkStart w:id="27" w:name="_heading=h.ygp823mcdg54" w:colFirst="0" w:colLast="0"/>
-      <w:bookmarkEnd w:id="27"/>
-      <w:r>
-        <w:rPr>
-          <w:b/>
+      <w:bookmarkStart w:id="27" w:name="_Toc58363179"/>
+      <w:r>
+        <w:rPr>
+          <w:b w:val="0"/>
           <w:noProof/>
-          <w:sz w:val="28"/>
-          <w:szCs w:val="28"/>
         </w:rPr>
         <w:drawing>
-          <wp:inline distT="0" distB="0" distL="0" distR="0" wp14:anchorId="1DA53784" wp14:editId="664F936D">
-            <wp:extent cx="5076825" cy="4486275"/>
-            <wp:effectExtent l="0" t="0" r="0" b="0"/>
+          <wp:anchor distT="0" distB="0" distL="114300" distR="114300" simplePos="0" relativeHeight="251660288" behindDoc="1" locked="0" layoutInCell="1" allowOverlap="1" wp14:anchorId="1DA53784" wp14:editId="3270F6D7">
+            <wp:simplePos x="0" y="0"/>
+            <wp:positionH relativeFrom="margin">
+              <wp:align>left</wp:align>
+            </wp:positionH>
+            <wp:positionV relativeFrom="paragraph">
+              <wp:posOffset>384810</wp:posOffset>
+            </wp:positionV>
+            <wp:extent cx="5076825" cy="4221480"/>
+            <wp:effectExtent l="0" t="0" r="9525" b="7620"/>
+            <wp:wrapTight wrapText="bothSides">
+              <wp:wrapPolygon edited="0">
+                <wp:start x="0" y="0"/>
+                <wp:lineTo x="0" y="21542"/>
+                <wp:lineTo x="21559" y="21542"/>
+                <wp:lineTo x="21559" y="0"/>
+                <wp:lineTo x="0" y="0"/>
+              </wp:wrapPolygon>
+            </wp:wrapTight>
             <wp:docPr id="38" name="image2.png"/>
             <wp:cNvGraphicFramePr/>
             <a:graphic xmlns:a="http://schemas.openxmlformats.org/drawingml/2006/main">
@@ -3523,7 +3678,13 @@
                     <pic:cNvPicPr preferRelativeResize="0"/>
                   </pic:nvPicPr>
                   <pic:blipFill>
-                    <a:blip r:embed="rId12"/>
+                    <a:blip r:embed="rId14">
+                      <a:extLst>
+                        <a:ext uri="{28A0092B-C50C-407E-A947-70E740481C1C}">
+                          <a14:useLocalDpi xmlns:a14="http://schemas.microsoft.com/office/drawing/2010/main" val="0"/>
+                        </a:ext>
+                      </a:extLst>
+                    </a:blip>
                     <a:srcRect/>
                     <a:stretch>
                       <a:fillRect/>
@@ -3532,7 +3693,7 @@
                   <pic:spPr>
                     <a:xfrm>
                       <a:off x="0" y="0"/>
-                      <a:ext cx="5076825" cy="4486275"/>
+                      <a:ext cx="5076825" cy="4221480"/>
                     </a:xfrm>
                     <a:prstGeom prst="rect">
                       <a:avLst/>
@@ -3542,9 +3703,71 @@
                 </pic:pic>
               </a:graphicData>
             </a:graphic>
-          </wp:inline>
+            <wp14:sizeRelH relativeFrom="page">
+              <wp14:pctWidth>0</wp14:pctWidth>
+            </wp14:sizeRelH>
+            <wp14:sizeRelV relativeFrom="page">
+              <wp14:pctHeight>0</wp14:pctHeight>
+            </wp14:sizeRelV>
+          </wp:anchor>
         </w:drawing>
       </w:r>
+      <w:r>
+        <w:t>Diagramas de Actividades:</w:t>
+      </w:r>
+      <w:bookmarkEnd w:id="27"/>
+    </w:p>
+    <w:p>
+      <w:pPr>
+        <w:keepNext/>
+        <w:spacing w:before="360" w:after="360" w:line="276" w:lineRule="auto"/>
+        <w:jc w:val="center"/>
+        <w:rPr>
+          <w:b/>
+        </w:rPr>
+      </w:pPr>
+      <w:r>
+        <w:rPr>
+          <w:b/>
+        </w:rPr>
+        <w:t xml:space="preserve">Figura </w:t>
+      </w:r>
+      <w:r>
+        <w:rPr>
+          <w:b/>
+        </w:rPr>
+        <w:t>2</w:t>
+      </w:r>
+      <w:r>
+        <w:rPr>
+          <w:b/>
+        </w:rPr>
+        <w:t xml:space="preserve">. </w:t>
+      </w:r>
+      <w:r>
+        <w:rPr>
+          <w:b/>
+        </w:rPr>
+        <w:t>Diagrama de actividades de v</w:t>
+      </w:r>
+      <w:r>
+        <w:rPr>
+          <w:b/>
+        </w:rPr>
+        <w:t>isualización de los Servicios en Portada</w:t>
+      </w:r>
+    </w:p>
+    <w:p>
+      <w:pPr>
+        <w:keepNext/>
+        <w:spacing w:before="360" w:after="360" w:line="276" w:lineRule="auto"/>
+        <w:jc w:val="center"/>
+        <w:rPr>
+          <w:b/>
+          <w:sz w:val="28"/>
+          <w:szCs w:val="28"/>
+        </w:rPr>
+      </w:pPr>
     </w:p>
     <w:p>
       <w:pPr>
@@ -3626,7 +3849,7 @@
                     <pic:cNvPicPr preferRelativeResize="0"/>
                   </pic:nvPicPr>
                   <pic:blipFill>
-                    <a:blip r:embed="rId13"/>
+                    <a:blip r:embed="rId15"/>
                     <a:srcRect/>
                     <a:stretch>
                       <a:fillRect/>
@@ -3647,6 +3870,42 @@
             </a:graphic>
           </wp:inline>
         </w:drawing>
+      </w:r>
+    </w:p>
+    <w:p>
+      <w:pPr>
+        <w:keepNext/>
+        <w:spacing w:before="240" w:after="240" w:line="276" w:lineRule="auto"/>
+        <w:jc w:val="center"/>
+        <w:rPr>
+          <w:b/>
+          <w:sz w:val="28"/>
+          <w:szCs w:val="28"/>
+        </w:rPr>
+      </w:pPr>
+      <w:r>
+        <w:rPr>
+          <w:b/>
+        </w:rPr>
+        <w:t xml:space="preserve">Figura </w:t>
+      </w:r>
+      <w:r>
+        <w:rPr>
+          <w:b/>
+        </w:rPr>
+        <w:t>3</w:t>
+      </w:r>
+      <w:r>
+        <w:rPr>
+          <w:b/>
+        </w:rPr>
+        <w:t>. Prototipo de</w:t>
+      </w:r>
+      <w:r>
+        <w:rPr>
+          <w:b/>
+        </w:rPr>
+        <w:t xml:space="preserve"> la portada con los servicios</w:t>
       </w:r>
     </w:p>
     <w:p>
@@ -3708,14 +3967,7 @@
                 <w:b/>
                 <w:i/>
               </w:rPr>
-              <w:t>I</w:t>
-            </w:r>
-            <w:r>
-              <w:rPr>
-                <w:b/>
-                <w:i/>
-              </w:rPr>
-              <w:t>tem</w:t>
+              <w:t>Item</w:t>
             </w:r>
             <w:proofErr w:type="spellEnd"/>
           </w:p>
@@ -3786,14 +4038,7 @@
                 <w:b/>
                 <w:i/>
               </w:rPr>
-              <w:t>El sistema debe estar disponible en servicios 24 horas, los 365 días</w:t>
-            </w:r>
-            <w:r>
-              <w:rPr>
-                <w:b/>
-                <w:i/>
-              </w:rPr>
-              <w:t xml:space="preserve"> del año.</w:t>
+              <w:t>El sistema debe estar disponible en servicios 24 horas, los 365 días del año.</w:t>
             </w:r>
           </w:p>
         </w:tc>
@@ -3887,14 +4132,7 @@
                 <w:b/>
                 <w:i/>
               </w:rPr>
-              <w:t>El Sistema debe ser capaz de proteger la información del usuario y de sí misma. La pági</w:t>
-            </w:r>
-            <w:r>
-              <w:rPr>
-                <w:b/>
-                <w:i/>
-              </w:rPr>
-              <w:t>na web dejará de operar si se detecta una amenaza al acceso de la privacidad del usuario.</w:t>
+              <w:t>El Sistema debe ser capaz de proteger la información del usuario y de sí misma. La página web dejará de operar si se detecta una amenaza al acceso de la privacidad del usuario.</w:t>
             </w:r>
           </w:p>
         </w:tc>
@@ -3941,14 +4179,7 @@
                 <w:b/>
                 <w:i/>
               </w:rPr>
-              <w:t>Mantenibilidad: El Sistema debe ser capaz de adaptarse a los mantenimientos de los desarrolladores. Deberá contar con toda la documentación necesaria para la a</w:t>
-            </w:r>
-            <w:r>
-              <w:rPr>
-                <w:b/>
-                <w:i/>
-              </w:rPr>
-              <w:t>tención de este tipo.</w:t>
+              <w:t>Mantenibilidad: El Sistema debe ser capaz de adaptarse a los mantenimientos de los desarrolladores. Deberá contar con toda la documentación necesaria para la atención de este tipo.</w:t>
             </w:r>
           </w:p>
         </w:tc>
@@ -4028,6 +4259,12 @@
       <w:bookmarkEnd w:id="32"/>
     </w:p>
     <w:sectPr>
+      <w:headerReference w:type="even" r:id="rId16"/>
+      <w:headerReference w:type="default" r:id="rId17"/>
+      <w:footerReference w:type="even" r:id="rId18"/>
+      <w:footerReference w:type="default" r:id="rId19"/>
+      <w:headerReference w:type="first" r:id="rId20"/>
+      <w:footerReference w:type="first" r:id="rId21"/>
       <w:pgSz w:w="11906" w:h="16838"/>
       <w:pgMar w:top="1417" w:right="1701" w:bottom="1417" w:left="1701" w:header="708" w:footer="708" w:gutter="0"/>
       <w:pgNumType w:start="1"/>
@@ -4035,6 +4272,162 @@
     </w:sectPr>
   </w:body>
 </w:document>
+</file>
+
+<file path=word/endnotes.xml><?xml version="1.0" encoding="utf-8"?>
+<w:endnotes xmlns:wpc="http://schemas.microsoft.com/office/word/2010/wordprocessingCanvas" xmlns:cx="http://schemas.microsoft.com/office/drawing/2014/chartex" xmlns:cx1="http://schemas.microsoft.com/office/drawing/2015/9/8/chartex" xmlns:cx2="http://schemas.microsoft.com/office/drawing/2015/10/21/chartex" xmlns:cx3="http://schemas.microsoft.com/office/drawing/2016/5/9/chartex" xmlns:cx4="http://schemas.microsoft.com/office/drawing/2016/5/10/chartex" xmlns:cx5="http://schemas.microsoft.com/office/drawing/2016/5/11/chartex" xmlns:cx6="http://schemas.microsoft.com/office/drawing/2016/5/12/chartex" xmlns:cx7="http://schemas.microsoft.com/office/drawing/2016/5/13/chartex" xmlns:cx8="http://schemas.microsoft.com/office/drawing/2016/5/14/chartex" xmlns:mc="http://schemas.openxmlformats.org/markup-compatibility/2006" xmlns:aink="http://schemas.microsoft.com/office/drawing/2016/ink" xmlns:am3d="http://schemas.microsoft.com/office/drawing/2017/model3d" xmlns:o="urn:schemas-microsoft-com:office:office" xmlns:r="http://schemas.openxmlformats.org/officeDocument/2006/relationships" xmlns:m="http://schemas.openxmlformats.org/officeDocument/2006/math" xmlns:v="urn:schemas-microsoft-com:vml" xmlns:wp14="http://schemas.microsoft.com/office/word/2010/wordprocessingDrawing" xmlns:wp="http://schemas.openxmlformats.org/drawingml/2006/wordprocessingDrawing" xmlns:w10="urn:schemas-microsoft-com:office:word" xmlns:w="http://schemas.openxmlformats.org/wordprocessingml/2006/main" xmlns:w14="http://schemas.microsoft.com/office/word/2010/wordml" xmlns:w15="http://schemas.microsoft.com/office/word/2012/wordml" xmlns:w16cex="http://schemas.microsoft.com/office/word/2018/wordml/cex" xmlns:w16cid="http://schemas.microsoft.com/office/word/2016/wordml/cid" xmlns:w16="http://schemas.microsoft.com/office/word/2018/wordml" xmlns:w16se="http://schemas.microsoft.com/office/word/2015/wordml/symex" xmlns:wpg="http://schemas.microsoft.com/office/word/2010/wordprocessingGroup" xmlns:wpi="http://schemas.microsoft.com/office/word/2010/wordprocessingInk" xmlns:wne="http://schemas.microsoft.com/office/word/2006/wordml" xmlns:wps="http://schemas.microsoft.com/office/word/2010/wordprocessingShape" mc:Ignorable="w14 w15 w16se w16cid w16 w16cex wp14">
+  <w:endnote w:type="separator" w:id="-1">
+    <w:p>
+      <w:pPr>
+        <w:spacing w:before="0" w:after="0" w:line="240" w:lineRule="auto"/>
+      </w:pPr>
+      <w:r>
+        <w:separator/>
+      </w:r>
+    </w:p>
+  </w:endnote>
+  <w:endnote w:type="continuationSeparator" w:id="0">
+    <w:p>
+      <w:pPr>
+        <w:spacing w:before="0" w:after="0" w:line="240" w:lineRule="auto"/>
+      </w:pPr>
+      <w:r>
+        <w:continuationSeparator/>
+      </w:r>
+    </w:p>
+  </w:endnote>
+</w:endnotes>
+</file>
+
+<file path=word/footer1.xml><?xml version="1.0" encoding="utf-8"?>
+<w:ftr xmlns:wpc="http://schemas.microsoft.com/office/word/2010/wordprocessingCanvas" xmlns:cx="http://schemas.microsoft.com/office/drawing/2014/chartex" xmlns:cx1="http://schemas.microsoft.com/office/drawing/2015/9/8/chartex" xmlns:cx2="http://schemas.microsoft.com/office/drawing/2015/10/21/chartex" xmlns:cx3="http://schemas.microsoft.com/office/drawing/2016/5/9/chartex" xmlns:cx4="http://schemas.microsoft.com/office/drawing/2016/5/10/chartex" xmlns:cx5="http://schemas.microsoft.com/office/drawing/2016/5/11/chartex" xmlns:cx6="http://schemas.microsoft.com/office/drawing/2016/5/12/chartex" xmlns:cx7="http://schemas.microsoft.com/office/drawing/2016/5/13/chartex" xmlns:cx8="http://schemas.microsoft.com/office/drawing/2016/5/14/chartex" xmlns:mc="http://schemas.openxmlformats.org/markup-compatibility/2006" xmlns:aink="http://schemas.microsoft.com/office/drawing/2016/ink" xmlns:am3d="http://schemas.microsoft.com/office/drawing/2017/model3d" xmlns:o="urn:schemas-microsoft-com:office:office" xmlns:r="http://schemas.openxmlformats.org/officeDocument/2006/relationships" xmlns:m="http://schemas.openxmlformats.org/officeDocument/2006/math" xmlns:v="urn:schemas-microsoft-com:vml" xmlns:wp14="http://schemas.microsoft.com/office/word/2010/wordprocessingDrawing" xmlns:wp="http://schemas.openxmlformats.org/drawingml/2006/wordprocessingDrawing" xmlns:w10="urn:schemas-microsoft-com:office:word" xmlns:w="http://schemas.openxmlformats.org/wordprocessingml/2006/main" xmlns:w14="http://schemas.microsoft.com/office/word/2010/wordml" xmlns:w15="http://schemas.microsoft.com/office/word/2012/wordml" xmlns:w16cex="http://schemas.microsoft.com/office/word/2018/wordml/cex" xmlns:w16cid="http://schemas.microsoft.com/office/word/2016/wordml/cid" xmlns:w16="http://schemas.microsoft.com/office/word/2018/wordml" xmlns:w16se="http://schemas.microsoft.com/office/word/2015/wordml/symex" xmlns:wpg="http://schemas.microsoft.com/office/word/2010/wordprocessingGroup" xmlns:wpi="http://schemas.microsoft.com/office/word/2010/wordprocessingInk" xmlns:wne="http://schemas.microsoft.com/office/word/2006/wordml" xmlns:wps="http://schemas.microsoft.com/office/word/2010/wordprocessingShape" mc:Ignorable="w14 w15 w16se w16cid w16 w16cex wp14">
+  <w:p>
+    <w:pPr>
+      <w:pStyle w:val="Piedepgina"/>
+    </w:pPr>
+  </w:p>
+</w:ftr>
+</file>
+
+<file path=word/footer2.xml><?xml version="1.0" encoding="utf-8"?>
+<w:ftr xmlns:wpc="http://schemas.microsoft.com/office/word/2010/wordprocessingCanvas" xmlns:cx="http://schemas.microsoft.com/office/drawing/2014/chartex" xmlns:cx1="http://schemas.microsoft.com/office/drawing/2015/9/8/chartex" xmlns:cx2="http://schemas.microsoft.com/office/drawing/2015/10/21/chartex" xmlns:cx3="http://schemas.microsoft.com/office/drawing/2016/5/9/chartex" xmlns:cx4="http://schemas.microsoft.com/office/drawing/2016/5/10/chartex" xmlns:cx5="http://schemas.microsoft.com/office/drawing/2016/5/11/chartex" xmlns:cx6="http://schemas.microsoft.com/office/drawing/2016/5/12/chartex" xmlns:cx7="http://schemas.microsoft.com/office/drawing/2016/5/13/chartex" xmlns:cx8="http://schemas.microsoft.com/office/drawing/2016/5/14/chartex" xmlns:mc="http://schemas.openxmlformats.org/markup-compatibility/2006" xmlns:aink="http://schemas.microsoft.com/office/drawing/2016/ink" xmlns:am3d="http://schemas.microsoft.com/office/drawing/2017/model3d" xmlns:o="urn:schemas-microsoft-com:office:office" xmlns:r="http://schemas.openxmlformats.org/officeDocument/2006/relationships" xmlns:m="http://schemas.openxmlformats.org/officeDocument/2006/math" xmlns:v="urn:schemas-microsoft-com:vml" xmlns:wp14="http://schemas.microsoft.com/office/word/2010/wordprocessingDrawing" xmlns:wp="http://schemas.openxmlformats.org/drawingml/2006/wordprocessingDrawing" xmlns:w10="urn:schemas-microsoft-com:office:word" xmlns:w="http://schemas.openxmlformats.org/wordprocessingml/2006/main" xmlns:w14="http://schemas.microsoft.com/office/word/2010/wordml" xmlns:w15="http://schemas.microsoft.com/office/word/2012/wordml" xmlns:w16cex="http://schemas.microsoft.com/office/word/2018/wordml/cex" xmlns:w16cid="http://schemas.microsoft.com/office/word/2016/wordml/cid" xmlns:w16="http://schemas.microsoft.com/office/word/2018/wordml" xmlns:w16se="http://schemas.microsoft.com/office/word/2015/wordml/symex" xmlns:wpg="http://schemas.microsoft.com/office/word/2010/wordprocessingGroup" xmlns:wpi="http://schemas.microsoft.com/office/word/2010/wordprocessingInk" xmlns:wne="http://schemas.microsoft.com/office/word/2006/wordml" xmlns:wps="http://schemas.microsoft.com/office/word/2010/wordprocessingShape" mc:Ignorable="w14 w15 w16se w16cid w16 w16cex wp14">
+  <w:p>
+    <w:pPr>
+      <w:pStyle w:val="Piedepgina"/>
+      <w:jc w:val="center"/>
+      <w:rPr>
+        <w:caps/>
+        <w:color w:val="4472C4" w:themeColor="accent1"/>
+      </w:rPr>
+    </w:pPr>
+    <w:r>
+      <w:rPr>
+        <w:caps/>
+        <w:color w:val="4472C4" w:themeColor="accent1"/>
+      </w:rPr>
+      <w:fldChar w:fldCharType="begin"/>
+    </w:r>
+    <w:r>
+      <w:rPr>
+        <w:caps/>
+        <w:color w:val="4472C4" w:themeColor="accent1"/>
+      </w:rPr>
+      <w:instrText>PAGE   \* MERGEFORMAT</w:instrText>
+    </w:r>
+    <w:r>
+      <w:rPr>
+        <w:caps/>
+        <w:color w:val="4472C4" w:themeColor="accent1"/>
+      </w:rPr>
+      <w:fldChar w:fldCharType="separate"/>
+    </w:r>
+    <w:r>
+      <w:rPr>
+        <w:caps/>
+        <w:color w:val="4472C4" w:themeColor="accent1"/>
+        <w:lang w:val="es-ES"/>
+      </w:rPr>
+      <w:t>2</w:t>
+    </w:r>
+    <w:r>
+      <w:rPr>
+        <w:caps/>
+        <w:color w:val="4472C4" w:themeColor="accent1"/>
+      </w:rPr>
+      <w:fldChar w:fldCharType="end"/>
+    </w:r>
+  </w:p>
+  <w:p>
+    <w:pPr>
+      <w:pStyle w:val="Piedepgina"/>
+    </w:pPr>
+  </w:p>
+</w:ftr>
+</file>
+
+<file path=word/footer3.xml><?xml version="1.0" encoding="utf-8"?>
+<w:ftr xmlns:wpc="http://schemas.microsoft.com/office/word/2010/wordprocessingCanvas" xmlns:cx="http://schemas.microsoft.com/office/drawing/2014/chartex" xmlns:cx1="http://schemas.microsoft.com/office/drawing/2015/9/8/chartex" xmlns:cx2="http://schemas.microsoft.com/office/drawing/2015/10/21/chartex" xmlns:cx3="http://schemas.microsoft.com/office/drawing/2016/5/9/chartex" xmlns:cx4="http://schemas.microsoft.com/office/drawing/2016/5/10/chartex" xmlns:cx5="http://schemas.microsoft.com/office/drawing/2016/5/11/chartex" xmlns:cx6="http://schemas.microsoft.com/office/drawing/2016/5/12/chartex" xmlns:cx7="http://schemas.microsoft.com/office/drawing/2016/5/13/chartex" xmlns:cx8="http://schemas.microsoft.com/office/drawing/2016/5/14/chartex" xmlns:mc="http://schemas.openxmlformats.org/markup-compatibility/2006" xmlns:aink="http://schemas.microsoft.com/office/drawing/2016/ink" xmlns:am3d="http://schemas.microsoft.com/office/drawing/2017/model3d" xmlns:o="urn:schemas-microsoft-com:office:office" xmlns:r="http://schemas.openxmlformats.org/officeDocument/2006/relationships" xmlns:m="http://schemas.openxmlformats.org/officeDocument/2006/math" xmlns:v="urn:schemas-microsoft-com:vml" xmlns:wp14="http://schemas.microsoft.com/office/word/2010/wordprocessingDrawing" xmlns:wp="http://schemas.openxmlformats.org/drawingml/2006/wordprocessingDrawing" xmlns:w10="urn:schemas-microsoft-com:office:word" xmlns:w="http://schemas.openxmlformats.org/wordprocessingml/2006/main" xmlns:w14="http://schemas.microsoft.com/office/word/2010/wordml" xmlns:w15="http://schemas.microsoft.com/office/word/2012/wordml" xmlns:w16cex="http://schemas.microsoft.com/office/word/2018/wordml/cex" xmlns:w16cid="http://schemas.microsoft.com/office/word/2016/wordml/cid" xmlns:w16="http://schemas.microsoft.com/office/word/2018/wordml" xmlns:w16se="http://schemas.microsoft.com/office/word/2015/wordml/symex" xmlns:wpg="http://schemas.microsoft.com/office/word/2010/wordprocessingGroup" xmlns:wpi="http://schemas.microsoft.com/office/word/2010/wordprocessingInk" xmlns:wne="http://schemas.microsoft.com/office/word/2006/wordml" xmlns:wps="http://schemas.microsoft.com/office/word/2010/wordprocessingShape" mc:Ignorable="w14 w15 w16se w16cid w16 w16cex wp14">
+  <w:p>
+    <w:pPr>
+      <w:pStyle w:val="Piedepgina"/>
+    </w:pPr>
+  </w:p>
+</w:ftr>
+</file>
+
+<file path=word/footnotes.xml><?xml version="1.0" encoding="utf-8"?>
+<w:footnotes xmlns:wpc="http://schemas.microsoft.com/office/word/2010/wordprocessingCanvas" xmlns:cx="http://schemas.microsoft.com/office/drawing/2014/chartex" xmlns:cx1="http://schemas.microsoft.com/office/drawing/2015/9/8/chartex" xmlns:cx2="http://schemas.microsoft.com/office/drawing/2015/10/21/chartex" xmlns:cx3="http://schemas.microsoft.com/office/drawing/2016/5/9/chartex" xmlns:cx4="http://schemas.microsoft.com/office/drawing/2016/5/10/chartex" xmlns:cx5="http://schemas.microsoft.com/office/drawing/2016/5/11/chartex" xmlns:cx6="http://schemas.microsoft.com/office/drawing/2016/5/12/chartex" xmlns:cx7="http://schemas.microsoft.com/office/drawing/2016/5/13/chartex" xmlns:cx8="http://schemas.microsoft.com/office/drawing/2016/5/14/chartex" xmlns:mc="http://schemas.openxmlformats.org/markup-compatibility/2006" xmlns:aink="http://schemas.microsoft.com/office/drawing/2016/ink" xmlns:am3d="http://schemas.microsoft.com/office/drawing/2017/model3d" xmlns:o="urn:schemas-microsoft-com:office:office" xmlns:r="http://schemas.openxmlformats.org/officeDocument/2006/relationships" xmlns:m="http://schemas.openxmlformats.org/officeDocument/2006/math" xmlns:v="urn:schemas-microsoft-com:vml" xmlns:wp14="http://schemas.microsoft.com/office/word/2010/wordprocessingDrawing" xmlns:wp="http://schemas.openxmlformats.org/drawingml/2006/wordprocessingDrawing" xmlns:w10="urn:schemas-microsoft-com:office:word" xmlns:w="http://schemas.openxmlformats.org/wordprocessingml/2006/main" xmlns:w14="http://schemas.microsoft.com/office/word/2010/wordml" xmlns:w15="http://schemas.microsoft.com/office/word/2012/wordml" xmlns:w16cex="http://schemas.microsoft.com/office/word/2018/wordml/cex" xmlns:w16cid="http://schemas.microsoft.com/office/word/2016/wordml/cid" xmlns:w16="http://schemas.microsoft.com/office/word/2018/wordml" xmlns:w16se="http://schemas.microsoft.com/office/word/2015/wordml/symex" xmlns:wpg="http://schemas.microsoft.com/office/word/2010/wordprocessingGroup" xmlns:wpi="http://schemas.microsoft.com/office/word/2010/wordprocessingInk" xmlns:wne="http://schemas.microsoft.com/office/word/2006/wordml" xmlns:wps="http://schemas.microsoft.com/office/word/2010/wordprocessingShape" mc:Ignorable="w14 w15 w16se w16cid w16 w16cex wp14">
+  <w:footnote w:type="separator" w:id="-1">
+    <w:p>
+      <w:pPr>
+        <w:spacing w:before="0" w:after="0" w:line="240" w:lineRule="auto"/>
+      </w:pPr>
+      <w:r>
+        <w:separator/>
+      </w:r>
+    </w:p>
+  </w:footnote>
+  <w:footnote w:type="continuationSeparator" w:id="0">
+    <w:p>
+      <w:pPr>
+        <w:spacing w:before="0" w:after="0" w:line="240" w:lineRule="auto"/>
+      </w:pPr>
+      <w:r>
+        <w:continuationSeparator/>
+      </w:r>
+    </w:p>
+  </w:footnote>
+</w:footnotes>
+</file>
+
+<file path=word/header1.xml><?xml version="1.0" encoding="utf-8"?>
+<w:hdr xmlns:wpc="http://schemas.microsoft.com/office/word/2010/wordprocessingCanvas" xmlns:cx="http://schemas.microsoft.com/office/drawing/2014/chartex" xmlns:cx1="http://schemas.microsoft.com/office/drawing/2015/9/8/chartex" xmlns:cx2="http://schemas.microsoft.com/office/drawing/2015/10/21/chartex" xmlns:cx3="http://schemas.microsoft.com/office/drawing/2016/5/9/chartex" xmlns:cx4="http://schemas.microsoft.com/office/drawing/2016/5/10/chartex" xmlns:cx5="http://schemas.microsoft.com/office/drawing/2016/5/11/chartex" xmlns:cx6="http://schemas.microsoft.com/office/drawing/2016/5/12/chartex" xmlns:cx7="http://schemas.microsoft.com/office/drawing/2016/5/13/chartex" xmlns:cx8="http://schemas.microsoft.com/office/drawing/2016/5/14/chartex" xmlns:mc="http://schemas.openxmlformats.org/markup-compatibility/2006" xmlns:aink="http://schemas.microsoft.com/office/drawing/2016/ink" xmlns:am3d="http://schemas.microsoft.com/office/drawing/2017/model3d" xmlns:o="urn:schemas-microsoft-com:office:office" xmlns:r="http://schemas.openxmlformats.org/officeDocument/2006/relationships" xmlns:m="http://schemas.openxmlformats.org/officeDocument/2006/math" xmlns:v="urn:schemas-microsoft-com:vml" xmlns:wp14="http://schemas.microsoft.com/office/word/2010/wordprocessingDrawing" xmlns:wp="http://schemas.openxmlformats.org/drawingml/2006/wordprocessingDrawing" xmlns:w10="urn:schemas-microsoft-com:office:word" xmlns:w="http://schemas.openxmlformats.org/wordprocessingml/2006/main" xmlns:w14="http://schemas.microsoft.com/office/word/2010/wordml" xmlns:w15="http://schemas.microsoft.com/office/word/2012/wordml" xmlns:w16cex="http://schemas.microsoft.com/office/word/2018/wordml/cex" xmlns:w16cid="http://schemas.microsoft.com/office/word/2016/wordml/cid" xmlns:w16="http://schemas.microsoft.com/office/word/2018/wordml" xmlns:w16se="http://schemas.microsoft.com/office/word/2015/wordml/symex" xmlns:wpg="http://schemas.microsoft.com/office/word/2010/wordprocessingGroup" xmlns:wpi="http://schemas.microsoft.com/office/word/2010/wordprocessingInk" xmlns:wne="http://schemas.microsoft.com/office/word/2006/wordml" xmlns:wps="http://schemas.microsoft.com/office/word/2010/wordprocessingShape" mc:Ignorable="w14 w15 w16se w16cid w16 w16cex wp14">
+  <w:p>
+    <w:pPr>
+      <w:pStyle w:val="Encabezado"/>
+    </w:pPr>
+  </w:p>
+</w:hdr>
+</file>
+
+<file path=word/header2.xml><?xml version="1.0" encoding="utf-8"?>
+<w:hdr xmlns:wpc="http://schemas.microsoft.com/office/word/2010/wordprocessingCanvas" xmlns:cx="http://schemas.microsoft.com/office/drawing/2014/chartex" xmlns:cx1="http://schemas.microsoft.com/office/drawing/2015/9/8/chartex" xmlns:cx2="http://schemas.microsoft.com/office/drawing/2015/10/21/chartex" xmlns:cx3="http://schemas.microsoft.com/office/drawing/2016/5/9/chartex" xmlns:cx4="http://schemas.microsoft.com/office/drawing/2016/5/10/chartex" xmlns:cx5="http://schemas.microsoft.com/office/drawing/2016/5/11/chartex" xmlns:cx6="http://schemas.microsoft.com/office/drawing/2016/5/12/chartex" xmlns:cx7="http://schemas.microsoft.com/office/drawing/2016/5/13/chartex" xmlns:cx8="http://schemas.microsoft.com/office/drawing/2016/5/14/chartex" xmlns:mc="http://schemas.openxmlformats.org/markup-compatibility/2006" xmlns:aink="http://schemas.microsoft.com/office/drawing/2016/ink" xmlns:am3d="http://schemas.microsoft.com/office/drawing/2017/model3d" xmlns:o="urn:schemas-microsoft-com:office:office" xmlns:r="http://schemas.openxmlformats.org/officeDocument/2006/relationships" xmlns:m="http://schemas.openxmlformats.org/officeDocument/2006/math" xmlns:v="urn:schemas-microsoft-com:vml" xmlns:wp14="http://schemas.microsoft.com/office/word/2010/wordprocessingDrawing" xmlns:wp="http://schemas.openxmlformats.org/drawingml/2006/wordprocessingDrawing" xmlns:w10="urn:schemas-microsoft-com:office:word" xmlns:w="http://schemas.openxmlformats.org/wordprocessingml/2006/main" xmlns:w14="http://schemas.microsoft.com/office/word/2010/wordml" xmlns:w15="http://schemas.microsoft.com/office/word/2012/wordml" xmlns:w16cex="http://schemas.microsoft.com/office/word/2018/wordml/cex" xmlns:w16cid="http://schemas.microsoft.com/office/word/2016/wordml/cid" xmlns:w16="http://schemas.microsoft.com/office/word/2018/wordml" xmlns:w16se="http://schemas.microsoft.com/office/word/2015/wordml/symex" xmlns:wpg="http://schemas.microsoft.com/office/word/2010/wordprocessingGroup" xmlns:wpi="http://schemas.microsoft.com/office/word/2010/wordprocessingInk" xmlns:wne="http://schemas.microsoft.com/office/word/2006/wordml" xmlns:wps="http://schemas.microsoft.com/office/word/2010/wordprocessingShape" mc:Ignorable="w14 w15 w16se w16cid w16 w16cex wp14">
+  <w:p>
+    <w:pPr>
+      <w:pStyle w:val="Encabezado"/>
+    </w:pPr>
+  </w:p>
+</w:hdr>
+</file>
+
+<file path=word/header3.xml><?xml version="1.0" encoding="utf-8"?>
+<w:hdr xmlns:wpc="http://schemas.microsoft.com/office/word/2010/wordprocessingCanvas" xmlns:cx="http://schemas.microsoft.com/office/drawing/2014/chartex" xmlns:cx1="http://schemas.microsoft.com/office/drawing/2015/9/8/chartex" xmlns:cx2="http://schemas.microsoft.com/office/drawing/2015/10/21/chartex" xmlns:cx3="http://schemas.microsoft.com/office/drawing/2016/5/9/chartex" xmlns:cx4="http://schemas.microsoft.com/office/drawing/2016/5/10/chartex" xmlns:cx5="http://schemas.microsoft.com/office/drawing/2016/5/11/chartex" xmlns:cx6="http://schemas.microsoft.com/office/drawing/2016/5/12/chartex" xmlns:cx7="http://schemas.microsoft.com/office/drawing/2016/5/13/chartex" xmlns:cx8="http://schemas.microsoft.com/office/drawing/2016/5/14/chartex" xmlns:mc="http://schemas.openxmlformats.org/markup-compatibility/2006" xmlns:aink="http://schemas.microsoft.com/office/drawing/2016/ink" xmlns:am3d="http://schemas.microsoft.com/office/drawing/2017/model3d" xmlns:o="urn:schemas-microsoft-com:office:office" xmlns:r="http://schemas.openxmlformats.org/officeDocument/2006/relationships" xmlns:m="http://schemas.openxmlformats.org/officeDocument/2006/math" xmlns:v="urn:schemas-microsoft-com:vml" xmlns:wp14="http://schemas.microsoft.com/office/word/2010/wordprocessingDrawing" xmlns:wp="http://schemas.openxmlformats.org/drawingml/2006/wordprocessingDrawing" xmlns:w10="urn:schemas-microsoft-com:office:word" xmlns:w="http://schemas.openxmlformats.org/wordprocessingml/2006/main" xmlns:w14="http://schemas.microsoft.com/office/word/2010/wordml" xmlns:w15="http://schemas.microsoft.com/office/word/2012/wordml" xmlns:w16cex="http://schemas.microsoft.com/office/word/2018/wordml/cex" xmlns:w16cid="http://schemas.microsoft.com/office/word/2016/wordml/cid" xmlns:w16="http://schemas.microsoft.com/office/word/2018/wordml" xmlns:w16se="http://schemas.microsoft.com/office/word/2015/wordml/symex" xmlns:wpg="http://schemas.microsoft.com/office/word/2010/wordprocessingGroup" xmlns:wpi="http://schemas.microsoft.com/office/word/2010/wordprocessingInk" xmlns:wne="http://schemas.microsoft.com/office/word/2006/wordml" xmlns:wps="http://schemas.microsoft.com/office/word/2010/wordprocessingShape" mc:Ignorable="w14 w15 w16se w16cid w16 w16cex wp14">
+  <w:p>
+    <w:pPr>
+      <w:pStyle w:val="Encabezado"/>
+    </w:pPr>
+  </w:p>
+</w:hdr>
 </file>
 
 <file path=word/numbering.xml><?xml version="1.0" encoding="utf-8"?>
@@ -5245,43 +5638,19 @@
   </w:num>
   <w:num w:numId="6">
     <w:abstractNumId w:val="10"/>
-    <w:lvlOverride w:ilvl="1">
-      <w:lvl w:ilvl="1">
-        <w:numFmt w:val="decimal"/>
-        <w:lvlText w:val="%2."/>
-        <w:lvlJc w:val="left"/>
-      </w:lvl>
-    </w:lvlOverride>
+    <w:lvlOverride w:ilvl="0"/>
   </w:num>
   <w:num w:numId="7">
     <w:abstractNumId w:val="6"/>
-    <w:lvlOverride w:ilvl="1">
-      <w:lvl w:ilvl="1">
-        <w:numFmt w:val="decimal"/>
-        <w:lvlText w:val="%2."/>
-        <w:lvlJc w:val="left"/>
-      </w:lvl>
-    </w:lvlOverride>
+    <w:lvlOverride w:ilvl="0"/>
   </w:num>
   <w:num w:numId="8">
     <w:abstractNumId w:val="9"/>
-    <w:lvlOverride w:ilvl="1">
-      <w:lvl w:ilvl="1">
-        <w:numFmt w:val="decimal"/>
-        <w:lvlText w:val="%2."/>
-        <w:lvlJc w:val="left"/>
-      </w:lvl>
-    </w:lvlOverride>
+    <w:lvlOverride w:ilvl="0"/>
   </w:num>
   <w:num w:numId="9">
     <w:abstractNumId w:val="1"/>
-    <w:lvlOverride w:ilvl="1">
-      <w:lvl w:ilvl="1">
-        <w:numFmt w:val="decimal"/>
-        <w:lvlText w:val="%2."/>
-        <w:lvlJc w:val="left"/>
-      </w:lvl>
-    </w:lvlOverride>
+    <w:lvlOverride w:ilvl="0"/>
   </w:num>
   <w:num w:numId="10">
     <w:abstractNumId w:val="4"/>
@@ -5891,9 +6260,7 @@
       <w:tblStyleRowBandSize w:val="1"/>
       <w:tblStyleColBandSize w:val="1"/>
       <w:tblCellMar>
-        <w:top w:w="0" w:type="dxa"/>
         <w:left w:w="115" w:type="dxa"/>
-        <w:bottom w:w="0" w:type="dxa"/>
         <w:right w:w="115" w:type="dxa"/>
       </w:tblCellMar>
     </w:tblPr>
@@ -5904,9 +6271,7 @@
       <w:tblStyleRowBandSize w:val="1"/>
       <w:tblStyleColBandSize w:val="1"/>
       <w:tblCellMar>
-        <w:top w:w="0" w:type="dxa"/>
         <w:left w:w="115" w:type="dxa"/>
-        <w:bottom w:w="0" w:type="dxa"/>
         <w:right w:w="115" w:type="dxa"/>
       </w:tblCellMar>
     </w:tblPr>
@@ -5990,6 +6355,50 @@
       <w:spacing w:after="100"/>
       <w:ind w:left="240"/>
     </w:pPr>
+  </w:style>
+  <w:style w:type="paragraph" w:styleId="Encabezado">
+    <w:name w:val="header"/>
+    <w:basedOn w:val="Normal"/>
+    <w:link w:val="EncabezadoCar"/>
+    <w:uiPriority w:val="99"/>
+    <w:unhideWhenUsed/>
+    <w:rsid w:val="00163D96"/>
+    <w:pPr>
+      <w:tabs>
+        <w:tab w:val="center" w:pos="4252"/>
+        <w:tab w:val="right" w:pos="8504"/>
+      </w:tabs>
+      <w:spacing w:before="0" w:after="0" w:line="240" w:lineRule="auto"/>
+    </w:pPr>
+  </w:style>
+  <w:style w:type="character" w:customStyle="1" w:styleId="EncabezadoCar">
+    <w:name w:val="Encabezado Car"/>
+    <w:basedOn w:val="Fuentedeprrafopredeter"/>
+    <w:link w:val="Encabezado"/>
+    <w:uiPriority w:val="99"/>
+    <w:rsid w:val="00163D96"/>
+  </w:style>
+  <w:style w:type="paragraph" w:styleId="Piedepgina">
+    <w:name w:val="footer"/>
+    <w:basedOn w:val="Normal"/>
+    <w:link w:val="PiedepginaCar"/>
+    <w:uiPriority w:val="99"/>
+    <w:unhideWhenUsed/>
+    <w:rsid w:val="00163D96"/>
+    <w:pPr>
+      <w:tabs>
+        <w:tab w:val="center" w:pos="4252"/>
+        <w:tab w:val="right" w:pos="8504"/>
+      </w:tabs>
+      <w:spacing w:before="0" w:after="0" w:line="240" w:lineRule="auto"/>
+    </w:pPr>
+  </w:style>
+  <w:style w:type="character" w:customStyle="1" w:styleId="PiedepginaCar">
+    <w:name w:val="Pie de página Car"/>
+    <w:basedOn w:val="Fuentedeprrafopredeter"/>
+    <w:link w:val="Piedepgina"/>
+    <w:uiPriority w:val="99"/>
+    <w:rsid w:val="00163D96"/>
   </w:style>
 </w:styles>
 </file>

</xml_diff>